<commit_message>
updated the resume with duties done at USF
</commit_message>
<xml_diff>
--- a/KennethMunk--Resume--Desktop.docx
+++ b/KennethMunk--Resume--Desktop.docx
@@ -232,13 +232,7 @@
         </w:numPr>
       </w:pPr>
       <w:r>
-        <w:t xml:space="preserve">Manages </w:t>
-      </w:r>
-      <w:r>
-        <w:t xml:space="preserve">deployment and maintenance of </w:t>
-      </w:r>
-      <w:r>
-        <w:t>test computer fleet</w:t>
+        <w:t>Manages deployment and maintenance of test computer fleet</w:t>
       </w:r>
     </w:p>
     <w:p>
@@ -262,7 +256,13 @@
         </w:numPr>
       </w:pPr>
       <w:r>
-        <w:t>Learned Canvas LMS tools in order to enable professors achieve their goals</w:t>
+        <w:t xml:space="preserve">Learned Canvas LMS tools </w:t>
+      </w:r>
+      <w:r>
+        <w:t>to</w:t>
+      </w:r>
+      <w:r>
+        <w:t xml:space="preserve"> enable professors achieve their goals</w:t>
       </w:r>
     </w:p>
     <w:p/>
@@ -354,7 +354,10 @@
     </w:p>
     <w:p>
       <w:r>
-        <w:t>November 2021 to Present</w:t>
+        <w:t xml:space="preserve">November 2021 to </w:t>
+      </w:r>
+      <w:r>
+        <w:t>June 2022</w:t>
       </w:r>
     </w:p>
     <w:p/>
@@ -735,7 +738,23 @@
         </w:numPr>
       </w:pPr>
       <w:r>
-        <w:t>Debugged software with tools like winDBG, winSDK, event logs, and other software tools</w:t>
+        <w:t xml:space="preserve">Debugged software with tools like </w:t>
+      </w:r>
+      <w:proofErr w:type="spellStart"/>
+      <w:r>
+        <w:t>winDBG</w:t>
+      </w:r>
+      <w:proofErr w:type="spellEnd"/>
+      <w:r>
+        <w:t xml:space="preserve">, </w:t>
+      </w:r>
+      <w:proofErr w:type="spellStart"/>
+      <w:r>
+        <w:t>winSDK</w:t>
+      </w:r>
+      <w:proofErr w:type="spellEnd"/>
+      <w:r>
+        <w:t>, event logs, and other software tools</w:t>
       </w:r>
     </w:p>
     <w:p>
@@ -796,7 +815,23 @@
       </w:pPr>
       <w:r>
         <w:lastRenderedPageBreak/>
-        <w:t>Example: open-source extracting utilities coded with a combination of python/powershell/and batch</w:t>
+        <w:t xml:space="preserve">Example: </w:t>
+      </w:r>
+      <w:proofErr w:type="gramStart"/>
+      <w:r>
+        <w:t>open-source</w:t>
+      </w:r>
+      <w:proofErr w:type="gramEnd"/>
+      <w:r>
+        <w:t xml:space="preserve"> extracting utilities coded with a combination of python/</w:t>
+      </w:r>
+      <w:proofErr w:type="spellStart"/>
+      <w:r>
+        <w:t>powershell</w:t>
+      </w:r>
+      <w:proofErr w:type="spellEnd"/>
+      <w:r>
+        <w:t>/and batch</w:t>
       </w:r>
     </w:p>
     <w:p/>
@@ -880,19 +915,43 @@
         </w:numPr>
       </w:pPr>
       <w:r>
-        <w:t>Developed a powershell script to organize messy json data into a more human friendly form</w:t>
-      </w:r>
-    </w:p>
-    <w:p>
-      <w:pPr>
-        <w:pStyle w:val="ListParagraph"/>
-        <w:numPr>
-          <w:ilvl w:val="0"/>
-          <w:numId w:val="1"/>
-        </w:numPr>
-      </w:pPr>
-      <w:r>
-        <w:t>Developed a powershell script to convert bulk JSON data into status reports with little human interaction</w:t>
+        <w:t xml:space="preserve">Developed a </w:t>
+      </w:r>
+      <w:proofErr w:type="spellStart"/>
+      <w:r>
+        <w:t>powershell</w:t>
+      </w:r>
+      <w:proofErr w:type="spellEnd"/>
+      <w:r>
+        <w:t xml:space="preserve"> script to organize messy </w:t>
+      </w:r>
+      <w:proofErr w:type="spellStart"/>
+      <w:r>
+        <w:t>json</w:t>
+      </w:r>
+      <w:proofErr w:type="spellEnd"/>
+      <w:r>
+        <w:t xml:space="preserve"> data into a more human friendly form</w:t>
+      </w:r>
+    </w:p>
+    <w:p>
+      <w:pPr>
+        <w:pStyle w:val="ListParagraph"/>
+        <w:numPr>
+          <w:ilvl w:val="0"/>
+          <w:numId w:val="1"/>
+        </w:numPr>
+      </w:pPr>
+      <w:r>
+        <w:t xml:space="preserve">Developed a </w:t>
+      </w:r>
+      <w:proofErr w:type="spellStart"/>
+      <w:r>
+        <w:t>powershell</w:t>
+      </w:r>
+      <w:proofErr w:type="spellEnd"/>
+      <w:r>
+        <w:t xml:space="preserve"> script to convert bulk JSON data into status reports with little human interaction</w:t>
       </w:r>
     </w:p>
     <w:p>
@@ -929,8 +988,13 @@
       </w:r>
     </w:p>
     <w:p>
-      <w:r>
-        <w:t>ReConext formerly Teleplan International – Roseville, CA</w:t>
+      <w:proofErr w:type="spellStart"/>
+      <w:r>
+        <w:t>ReConext</w:t>
+      </w:r>
+      <w:proofErr w:type="spellEnd"/>
+      <w:r>
+        <w:t xml:space="preserve"> formerly Teleplan International – Roseville, CA</w:t>
       </w:r>
     </w:p>
     <w:p>
@@ -992,7 +1056,15 @@
         </w:numPr>
       </w:pPr>
       <w:r>
-        <w:t>Developed and refined tools in Python, Batch, and Powershell to accelerate the documentation process. (Saved an average of 5 days per unit)</w:t>
+        <w:t xml:space="preserve">Developed and refined tools in Python, Batch, and </w:t>
+      </w:r>
+      <w:proofErr w:type="spellStart"/>
+      <w:r>
+        <w:t>Powershell</w:t>
+      </w:r>
+      <w:proofErr w:type="spellEnd"/>
+      <w:r>
+        <w:t xml:space="preserve"> to accelerate the documentation process. (Saved an average of 5 days per unit)</w:t>
       </w:r>
     </w:p>
     <w:p>
@@ -1048,7 +1120,15 @@
         </w:numPr>
       </w:pPr>
       <w:r>
-        <w:t>Attempted to draft an extension of the automation project that would enable more flexibility for fast paced changes slated to occur within the department.  (failed due to lack of adoption)</w:t>
+        <w:t>Attempted to draft an extension of the automation project that would enable more flexibility for fast paced changes slated to occur within the department.  (</w:t>
+      </w:r>
+      <w:proofErr w:type="gramStart"/>
+      <w:r>
+        <w:t>failed</w:t>
+      </w:r>
+      <w:proofErr w:type="gramEnd"/>
+      <w:r>
+        <w:t xml:space="preserve"> due to lack of adoption)</w:t>
       </w:r>
     </w:p>
     <w:p>
@@ -1064,7 +1144,15 @@
         <w:pStyle w:val="Heading3"/>
       </w:pPr>
       <w:r>
-        <w:t>Bachelor or Science in Computer Science (Work in progress)</w:t>
+        <w:t xml:space="preserve">Bachelor </w:t>
+      </w:r>
+      <w:proofErr w:type="spellStart"/>
+      <w:r>
+        <w:t>or</w:t>
+      </w:r>
+      <w:proofErr w:type="spellEnd"/>
+      <w:r>
+        <w:t xml:space="preserve"> Science in Computer Science (Work in progress)</w:t>
       </w:r>
     </w:p>
     <w:p>
@@ -1230,7 +1318,31 @@
         </w:numPr>
       </w:pPr>
       <w:r>
-        <w:t>Shell languages (powershell, cmd, bash, etc)</w:t>
+        <w:t>Shell languages (</w:t>
+      </w:r>
+      <w:proofErr w:type="spellStart"/>
+      <w:r>
+        <w:t>powershell</w:t>
+      </w:r>
+      <w:proofErr w:type="spellEnd"/>
+      <w:r>
+        <w:t xml:space="preserve">, </w:t>
+      </w:r>
+      <w:proofErr w:type="spellStart"/>
+      <w:r>
+        <w:t>cmd</w:t>
+      </w:r>
+      <w:proofErr w:type="spellEnd"/>
+      <w:r>
+        <w:t xml:space="preserve">, bash, </w:t>
+      </w:r>
+      <w:proofErr w:type="spellStart"/>
+      <w:r>
+        <w:t>etc</w:t>
+      </w:r>
+      <w:proofErr w:type="spellEnd"/>
+      <w:r>
+        <w:t>)</w:t>
       </w:r>
     </w:p>
     <w:p>
@@ -1314,7 +1426,15 @@
         </w:numPr>
       </w:pPr>
       <w:r>
-        <w:t>Software debugging with windbg (less than 1 year)</w:t>
+        <w:t xml:space="preserve">Software debugging with </w:t>
+      </w:r>
+      <w:proofErr w:type="spellStart"/>
+      <w:r>
+        <w:t>windbg</w:t>
+      </w:r>
+      <w:proofErr w:type="spellEnd"/>
+      <w:r>
+        <w:t xml:space="preserve"> (less than 1 year)</w:t>
       </w:r>
     </w:p>
     <w:p>
@@ -1337,8 +1457,13 @@
           <w:numId w:val="1"/>
         </w:numPr>
       </w:pPr>
-      <w:r>
-        <w:t>Bios deployments (3 years)</w:t>
+      <w:proofErr w:type="gramStart"/>
+      <w:r>
+        <w:t>Bios</w:t>
+      </w:r>
+      <w:proofErr w:type="gramEnd"/>
+      <w:r>
+        <w:t xml:space="preserve"> deployments (3 years)</w:t>
       </w:r>
     </w:p>
     <w:p>

</xml_diff>